<commit_message>
Modified readme and final report
</commit_message>
<xml_diff>
--- a/ETL Final Report.docx
+++ b/ETL Final Report.docx
@@ -5,25 +5,188 @@
     <w:p>
       <w:pPr>
         <w:spacing w:line="240" w:lineRule="auto"/>
-      </w:pPr>
-      <w:r>
+        <w:jc w:val="both"/>
+        <w:rPr>
+          <w:b/>
+          <w:bCs/>
+          <w:sz w:val="48"/>
+          <w:szCs w:val="48"/>
+        </w:rPr>
+      </w:pPr>
+      <w:r>
+        <w:rPr>
+          <w:b/>
+          <w:bCs/>
+          <w:sz w:val="48"/>
+          <w:szCs w:val="48"/>
+          <w:highlight w:val="darkGray"/>
+        </w:rPr>
+        <w:t>NBA Team Data Analysis – ETL Documentation</w:t>
+      </w:r>
+    </w:p>
+    <w:p>
+      <w:pPr>
+        <w:spacing w:line="240" w:lineRule="auto"/>
+        <w:jc w:val="both"/>
+        <w:rPr>
+          <w:b/>
+          <w:bCs/>
+          <w:sz w:val="48"/>
+          <w:szCs w:val="48"/>
+        </w:rPr>
+      </w:pPr>
+    </w:p>
+    <w:p>
+      <w:pPr>
+        <w:spacing w:line="240" w:lineRule="auto"/>
+        <w:jc w:val="both"/>
+        <w:rPr>
+          <w:b/>
+          <w:bCs/>
+          <w:sz w:val="32"/>
+          <w:szCs w:val="32"/>
+        </w:rPr>
+      </w:pPr>
+      <w:r>
+        <w:rPr>
+          <w:b/>
+          <w:bCs/>
+          <w:sz w:val="32"/>
+          <w:szCs w:val="32"/>
+        </w:rPr>
+        <w:t>ETL Objectives:</w:t>
+      </w:r>
+    </w:p>
+    <w:p>
+      <w:pPr>
+        <w:pStyle w:val="ListParagraph"/>
+        <w:numPr>
+          <w:ilvl w:val="0"/>
+          <w:numId w:val="4"/>
+        </w:numPr>
+        <w:spacing w:before="160" w:after="0"/>
+      </w:pPr>
+      <w:r>
+        <w:t>Create new PostgreSQL database in PGAdmin called</w:t>
+      </w:r>
+      <w:r>
+        <w:t xml:space="preserve"> SportsData</w:t>
+      </w:r>
+      <w:r>
+        <w:t xml:space="preserve">, with Schema </w:t>
+      </w:r>
+      <w:r>
+        <w:t xml:space="preserve">and ER diagram </w:t>
+      </w:r>
+      <w:r>
+        <w:t>for 4 tables developed in Quick Database Diagrams.</w:t>
+      </w:r>
+    </w:p>
+    <w:p>
+      <w:pPr>
+        <w:pStyle w:val="ListParagraph"/>
+        <w:numPr>
+          <w:ilvl w:val="0"/>
+          <w:numId w:val="4"/>
+        </w:numPr>
+        <w:spacing w:before="160" w:after="0"/>
+      </w:pPr>
+      <w:r>
+        <w:t>Extract all 4 CSV files to a different Pandas Dataframe in Jupyter Notebooks.</w:t>
+      </w:r>
+    </w:p>
+    <w:p>
+      <w:pPr>
+        <w:pStyle w:val="ListParagraph"/>
+        <w:numPr>
+          <w:ilvl w:val="0"/>
+          <w:numId w:val="4"/>
+        </w:numPr>
+        <w:spacing w:line="240" w:lineRule="auto"/>
+        <w:jc w:val="both"/>
+      </w:pPr>
+      <w:r>
+        <w:t xml:space="preserve">Transform each Dataframe to match to Schema for PostgreSQL </w:t>
+      </w:r>
+      <w:r>
+        <w:t>SportsData database.</w:t>
+      </w:r>
+    </w:p>
+    <w:p>
+      <w:pPr>
+        <w:pStyle w:val="ListParagraph"/>
+        <w:numPr>
+          <w:ilvl w:val="0"/>
+          <w:numId w:val="4"/>
+        </w:numPr>
+        <w:spacing w:line="240" w:lineRule="auto"/>
+        <w:jc w:val="both"/>
+      </w:pPr>
+      <w:r>
+        <w:t xml:space="preserve">Load transformed Dataframes to PostgreSQL </w:t>
+      </w:r>
+      <w:r>
+        <w:t>SportsData</w:t>
+      </w:r>
+      <w:r>
+        <w:t>, via Pandas function and SQLAlchemy in Jupyter Notebook</w:t>
+      </w:r>
+    </w:p>
+    <w:p>
+      <w:pPr>
+        <w:pStyle w:val="ListParagraph"/>
+        <w:spacing w:line="240" w:lineRule="auto"/>
+        <w:jc w:val="both"/>
+        <w:rPr>
+          <w:sz w:val="32"/>
+          <w:szCs w:val="32"/>
+        </w:rPr>
+      </w:pPr>
+    </w:p>
+    <w:p>
+      <w:pPr>
+        <w:spacing w:line="240" w:lineRule="auto"/>
+        <w:jc w:val="both"/>
+        <w:rPr>
+          <w:b/>
+          <w:bCs/>
+          <w:sz w:val="32"/>
+          <w:szCs w:val="32"/>
+        </w:rPr>
+      </w:pPr>
+      <w:r>
+        <w:rPr>
+          <w:b/>
+          <w:bCs/>
+          <w:sz w:val="32"/>
+          <w:szCs w:val="32"/>
+        </w:rPr>
         <w:t>Extract</w:t>
       </w:r>
-    </w:p>
-    <w:p>
-      <w:pPr>
-        <w:spacing w:line="240" w:lineRule="auto"/>
-      </w:pPr>
-      <w:r>
-        <w:t>The data used to create the database was found</w:t>
-      </w:r>
-      <w:r>
-        <w:t xml:space="preserve"> publicly </w:t>
-      </w:r>
-      <w:r>
-        <w:t xml:space="preserve">online. </w:t>
-      </w:r>
-      <w:proofErr w:type="spellStart"/>
+      <w:r>
+        <w:rPr>
+          <w:b/>
+          <w:bCs/>
+          <w:sz w:val="32"/>
+          <w:szCs w:val="32"/>
+        </w:rPr>
+        <w:t xml:space="preserve">: </w:t>
+      </w:r>
+    </w:p>
+    <w:p>
+      <w:pPr>
+        <w:spacing w:line="240" w:lineRule="auto"/>
+        <w:jc w:val="both"/>
+      </w:pPr>
+      <w:r>
+        <w:t xml:space="preserve">The data used to create the database was </w:t>
+      </w:r>
+      <w:r>
+        <w:t>found online</w:t>
+      </w:r>
+      <w:r>
+        <w:t xml:space="preserve">. </w:t>
+      </w:r>
       <w:r>
         <w:t>nba</w:t>
       </w:r>
@@ -40,66 +203,84 @@
         <w:t>w</w:t>
       </w:r>
       <w:r>
-        <w:t>in</w:t>
-      </w:r>
-      <w:proofErr w:type="spellEnd"/>
+        <w:t xml:space="preserve">in </w:t>
+      </w:r>
+      <w:r>
+        <w:t>which</w:t>
+      </w:r>
+      <w:r>
+        <w:t xml:space="preserve"> holds yearly regular season win/loss record </w:t>
+      </w:r>
+      <w:r>
+        <w:t>was found in CSV format on Kaggle.com.</w:t>
+      </w:r>
       <w:r>
         <w:t xml:space="preserve"> </w:t>
       </w:r>
       <w:r>
-        <w:t>which</w:t>
-      </w:r>
-      <w:r>
-        <w:t xml:space="preserve"> holds yearly regular season win/loss record </w:t>
-      </w:r>
-      <w:r>
-        <w:t>was found in CSV format on Kaggle.com.</w:t>
+        <w:t>Player</w:t>
+      </w:r>
+      <w:r>
+        <w:t>s</w:t>
+      </w:r>
+      <w:r>
+        <w:t xml:space="preserve"> and </w:t>
+      </w:r>
+      <w:r>
+        <w:t>season stats</w:t>
       </w:r>
       <w:r>
         <w:t xml:space="preserve"> </w:t>
       </w:r>
       <w:r>
-        <w:t>Player</w:t>
-      </w:r>
-      <w:r>
-        <w:t>s</w:t>
-      </w:r>
-      <w:r>
-        <w:t xml:space="preserve"> and </w:t>
-      </w:r>
-      <w:proofErr w:type="spellStart"/>
-      <w:r>
-        <w:t>seasonstats</w:t>
-      </w:r>
-      <w:proofErr w:type="spellEnd"/>
-      <w:r>
-        <w:t xml:space="preserve"> </w:t>
-      </w:r>
-      <w:r>
-        <w:t xml:space="preserve">data was found on </w:t>
-      </w:r>
-      <w:proofErr w:type="spellStart"/>
-      <w:proofErr w:type="gramStart"/>
-      <w:r>
-        <w:t>data.world</w:t>
-      </w:r>
-      <w:proofErr w:type="spellEnd"/>
-      <w:proofErr w:type="gramEnd"/>
-      <w:r>
-        <w:t xml:space="preserve"> in CSV format. </w:t>
-      </w:r>
-    </w:p>
-    <w:p>
-      <w:pPr>
-        <w:spacing w:line="240" w:lineRule="auto"/>
-      </w:pPr>
-    </w:p>
-    <w:p>
-      <w:pPr>
-        <w:spacing w:line="240" w:lineRule="auto"/>
-      </w:pPr>
-      <w:r>
+        <w:t xml:space="preserve">data was found on data.world in CSV format. </w:t>
+      </w:r>
+      <w:r>
+        <w:t xml:space="preserve">The extraction of the data can be seen in this link below. </w:t>
+      </w:r>
+    </w:p>
+    <w:p>
+      <w:pPr>
+        <w:spacing w:line="240" w:lineRule="auto"/>
+        <w:jc w:val="both"/>
+      </w:pPr>
+      <w:hyperlink r:id="rId5" w:history="1">
+        <w:r>
+          <w:rPr>
+            <w:rStyle w:val="Hyperlink"/>
+          </w:rPr>
+          <w:t>https://github.com/jacob-servidio/CWRU-2020-ETL-Project-2/blob/main/NBA.ipynb</w:t>
+        </w:r>
+      </w:hyperlink>
+    </w:p>
+    <w:p>
+      <w:pPr>
+        <w:spacing w:line="240" w:lineRule="auto"/>
+        <w:jc w:val="both"/>
+        <w:rPr>
+          <w:b/>
+          <w:bCs/>
+          <w:sz w:val="32"/>
+          <w:szCs w:val="32"/>
+        </w:rPr>
+      </w:pPr>
+      <w:r>
+        <w:rPr>
+          <w:b/>
+          <w:bCs/>
+          <w:sz w:val="32"/>
+          <w:szCs w:val="32"/>
+        </w:rPr>
         <w:t>Transform</w:t>
+      </w:r>
+      <w:r>
+        <w:rPr>
+          <w:b/>
+          <w:bCs/>
+          <w:sz w:val="32"/>
+          <w:szCs w:val="32"/>
+        </w:rPr>
+        <w:t>:</w:t>
       </w:r>
     </w:p>
     <w:p>
@@ -123,15 +304,7 @@
         <w:spacing w:line="240" w:lineRule="auto"/>
       </w:pPr>
       <w:r>
-        <w:t xml:space="preserve">Used Pandas functions in </w:t>
-      </w:r>
-      <w:proofErr w:type="spellStart"/>
-      <w:r>
-        <w:t>Jupyter</w:t>
-      </w:r>
-      <w:proofErr w:type="spellEnd"/>
-      <w:r>
-        <w:t xml:space="preserve"> Notebook to load all three CSV files.</w:t>
+        <w:t>Used Pandas functions in Jupyter Notebook to load all three CSV files.</w:t>
       </w:r>
     </w:p>
     <w:p>
@@ -198,15 +371,7 @@
         <w:spacing w:line="240" w:lineRule="auto"/>
       </w:pPr>
       <w:r>
-        <w:t xml:space="preserve">Once loaded into </w:t>
-      </w:r>
-      <w:proofErr w:type="spellStart"/>
-      <w:r>
-        <w:t>pgadmin</w:t>
-      </w:r>
-      <w:proofErr w:type="spellEnd"/>
-      <w:r>
-        <w:t xml:space="preserve"> 4 additional transformations to the data was performed.</w:t>
+        <w:t>Once loaded into pgadmin 4 additional transformations to the data was performed.</w:t>
       </w:r>
     </w:p>
     <w:p>
@@ -248,40 +413,67 @@
     </w:p>
     <w:p>
       <w:pPr>
-        <w:pStyle w:val="ListParagraph"/>
-        <w:spacing w:line="240" w:lineRule="auto"/>
-      </w:pPr>
-    </w:p>
-    <w:p>
-      <w:pPr>
-        <w:spacing w:line="240" w:lineRule="auto"/>
-      </w:pPr>
-      <w:r>
-        <w:t xml:space="preserve">-Link to pictures of precleaned data and post cleaned data- </w:t>
-      </w:r>
-    </w:p>
-    <w:p>
-      <w:pPr>
-        <w:spacing w:line="240" w:lineRule="auto"/>
-      </w:pPr>
+        <w:spacing w:line="240" w:lineRule="auto"/>
+      </w:pPr>
+      <w:r>
+        <w:t>Transformation of code can be seen in this link below:</w:t>
+      </w:r>
+    </w:p>
+    <w:p>
+      <w:pPr>
+        <w:spacing w:line="240" w:lineRule="auto"/>
+      </w:pPr>
+      <w:r>
+        <w:t xml:space="preserve"> </w:t>
+      </w:r>
+      <w:hyperlink r:id="rId6" w:history="1">
+        <w:r>
+          <w:rPr>
+            <w:rStyle w:val="Hyperlink"/>
+          </w:rPr>
+          <w:t>https://github.com/jacob-servidio/CWRU-2020-ETL-Project-2/blob/main/NBA.ipynb</w:t>
+        </w:r>
+      </w:hyperlink>
     </w:p>
     <w:p>
       <w:pPr>
         <w:spacing w:after="0" w:line="240" w:lineRule="auto"/>
+        <w:jc w:val="both"/>
         <w:rPr>
           <w:rFonts w:ascii="Calibri" w:eastAsia="Times New Roman" w:hAnsi="Calibri" w:cs="Calibri"/>
+          <w:b/>
+          <w:bCs/>
+          <w:sz w:val="32"/>
+          <w:szCs w:val="32"/>
         </w:rPr>
       </w:pPr>
+      <w:proofErr w:type="gramStart"/>
       <w:r>
         <w:rPr>
           <w:rFonts w:ascii="Calibri" w:eastAsia="Times New Roman" w:hAnsi="Calibri" w:cs="Calibri"/>
+          <w:b/>
+          <w:bCs/>
+          <w:sz w:val="32"/>
+          <w:szCs w:val="32"/>
         </w:rPr>
         <w:t>Load</w:t>
       </w:r>
+      <w:r>
+        <w:rPr>
+          <w:rFonts w:ascii="Calibri" w:eastAsia="Times New Roman" w:hAnsi="Calibri" w:cs="Calibri"/>
+          <w:b/>
+          <w:bCs/>
+          <w:sz w:val="32"/>
+          <w:szCs w:val="32"/>
+        </w:rPr>
+        <w:t xml:space="preserve"> :</w:t>
+      </w:r>
+      <w:proofErr w:type="gramEnd"/>
     </w:p>
     <w:p>
       <w:pPr>
         <w:spacing w:after="0" w:line="240" w:lineRule="auto"/>
+        <w:jc w:val="both"/>
         <w:rPr>
           <w:rFonts w:ascii="Arial" w:eastAsia="Times New Roman" w:hAnsi="Arial" w:cs="Arial"/>
         </w:rPr>
@@ -316,6 +508,7 @@
         <w:spacing w:line="240" w:lineRule="auto"/>
       </w:pPr>
       <w:r>
+        <w:lastRenderedPageBreak/>
         <w:t>first set of tables. After</w:t>
       </w:r>
       <w:r>
@@ -329,42 +522,81 @@
       <w:r>
         <w:t xml:space="preserve">seeing the highest scoring players that remained in the database. </w:t>
       </w:r>
-    </w:p>
-    <w:p>
-      <w:pPr>
-        <w:spacing w:line="240" w:lineRule="auto"/>
-      </w:pPr>
-    </w:p>
-    <w:p>
-      <w:pPr>
-        <w:spacing w:line="240" w:lineRule="auto"/>
-      </w:pPr>
-      <w:r>
+      <w:r>
+        <w:t xml:space="preserve">Loading of data can be seen in this code </w:t>
+      </w:r>
+      <w:r>
+        <w:t>below.</w:t>
+      </w:r>
+    </w:p>
+    <w:p>
+      <w:pPr>
+        <w:spacing w:line="240" w:lineRule="auto"/>
+      </w:pPr>
+      <w:hyperlink r:id="rId7" w:history="1">
+        <w:r>
+          <w:rPr>
+            <w:rStyle w:val="Hyperlink"/>
+          </w:rPr>
+          <w:t>https://github.com/jacob-servidio/CWRU-2020-ETL-Project-2/blob/main/NBA.ipynb</w:t>
+        </w:r>
+      </w:hyperlink>
+    </w:p>
+    <w:p>
+      <w:pPr>
+        <w:spacing w:line="240" w:lineRule="auto"/>
+      </w:pPr>
+      <w:r>
+        <w:t xml:space="preserve">And the link to the ER diagram can be seen in the link </w:t>
+      </w:r>
+      <w:proofErr w:type="gramStart"/>
+      <w:r>
+        <w:t>below .</w:t>
+      </w:r>
+      <w:proofErr w:type="gramEnd"/>
+    </w:p>
+    <w:p>
+      <w:pPr>
+        <w:spacing w:line="240" w:lineRule="auto"/>
+      </w:pPr>
+      <w:hyperlink r:id="rId8" w:history="1">
+        <w:r>
+          <w:rPr>
+            <w:rStyle w:val="Hyperlink"/>
+          </w:rPr>
+          <w:t>https://github.com/jacob-servidio/CWRU-2020-ETL-Project-2/blob/main/images/QuickDBD-NBA%20Season%20Record_Stats%20.png</w:t>
+        </w:r>
+      </w:hyperlink>
+    </w:p>
+    <w:p>
+      <w:pPr>
+        <w:spacing w:line="240" w:lineRule="auto"/>
+      </w:pPr>
+      <w:r>
+        <w:rPr>
+          <w:b/>
+          <w:bCs/>
+          <w:sz w:val="32"/>
+          <w:szCs w:val="32"/>
+        </w:rPr>
         <w:t>Summary</w:t>
       </w:r>
-    </w:p>
-    <w:p>
-      <w:pPr>
-        <w:spacing w:line="240" w:lineRule="auto"/>
-      </w:pPr>
-      <w:r>
-        <w:t xml:space="preserve">When considering how to best use this database it should be noted that </w:t>
-      </w:r>
-      <w:proofErr w:type="spellStart"/>
-      <w:r>
-        <w:t>seasonstats</w:t>
-      </w:r>
-      <w:proofErr w:type="spellEnd"/>
-      <w:r>
-        <w:t xml:space="preserve"> does not include the name of the player. The name of the player can be found in a relational link from </w:t>
-      </w:r>
-      <w:proofErr w:type="spellStart"/>
-      <w:r>
-        <w:t>seasonstats</w:t>
-      </w:r>
-      <w:proofErr w:type="spellEnd"/>
-      <w:r>
-        <w:t xml:space="preserve"> to the Players table using player id. </w:t>
+      <w:r>
+        <w:rPr>
+          <w:b/>
+          <w:bCs/>
+          <w:sz w:val="32"/>
+          <w:szCs w:val="32"/>
+        </w:rPr>
+        <w:t>:</w:t>
+      </w:r>
+    </w:p>
+    <w:p>
+      <w:pPr>
+        <w:spacing w:line="240" w:lineRule="auto"/>
+      </w:pPr>
+      <w:r>
+        <w:t xml:space="preserve">When considering how to best use this database it should be noted that seasonstats does not include the name of the player. The name of the player can be found in a relational link from seasonstats to the Players table using player id. </w:t>
       </w:r>
     </w:p>
     <w:p>
@@ -383,65 +615,16 @@
         <w:spacing w:line="240" w:lineRule="auto"/>
       </w:pPr>
       <w:r>
-        <w:lastRenderedPageBreak/>
-        <w:t xml:space="preserve">Another limitation was trying to link the team column in </w:t>
-      </w:r>
-      <w:proofErr w:type="spellStart"/>
-      <w:r>
-        <w:t>nba_team_win</w:t>
-      </w:r>
-      <w:proofErr w:type="spellEnd"/>
-      <w:r>
-        <w:t xml:space="preserve"> and </w:t>
-      </w:r>
-      <w:proofErr w:type="spellStart"/>
-      <w:r>
-        <w:t>seasonstats</w:t>
-      </w:r>
-      <w:proofErr w:type="spellEnd"/>
-      <w:r>
-        <w:t xml:space="preserve">. At first when creating the ERD, we tried to create a many to many </w:t>
-      </w:r>
-      <w:proofErr w:type="gramStart"/>
-      <w:r>
-        <w:t>relationship</w:t>
-      </w:r>
-      <w:proofErr w:type="gramEnd"/>
-      <w:r>
-        <w:t xml:space="preserve"> between the tables but ran into difficulties when importing our datasets to </w:t>
-      </w:r>
-      <w:proofErr w:type="spellStart"/>
-      <w:r>
-        <w:t>sql</w:t>
-      </w:r>
-      <w:proofErr w:type="spellEnd"/>
-      <w:r>
-        <w:t xml:space="preserve">. For this reason, we took away the relationship. </w:t>
-      </w:r>
-      <w:r>
-        <w:t xml:space="preserve">Once the data was loaded into the </w:t>
-      </w:r>
-      <w:proofErr w:type="spellStart"/>
-      <w:r>
-        <w:t>sql</w:t>
-      </w:r>
-      <w:proofErr w:type="spellEnd"/>
-      <w:r>
-        <w:t xml:space="preserve"> tables</w:t>
+        <w:t xml:space="preserve">Another limitation was trying to link the team column in nba_team_win and seasonstats. At first when creating the ERD, we tried to create a many to many relationship between the tables but ran into difficulties when importing our datasets to sql. For this reason, we took away the relationship. </w:t>
+      </w:r>
+      <w:r>
+        <w:t>Once the data was loaded into the sql tables</w:t>
       </w:r>
       <w:r>
         <w:t xml:space="preserve">, </w:t>
       </w:r>
       <w:r>
-        <w:t xml:space="preserve">a </w:t>
-      </w:r>
-      <w:proofErr w:type="spellStart"/>
-      <w:r>
-        <w:t>team_id</w:t>
-      </w:r>
-      <w:proofErr w:type="spellEnd"/>
-      <w:r>
-        <w:t xml:space="preserve"> </w:t>
+        <w:t xml:space="preserve">a team_id </w:t>
       </w:r>
       <w:r>
         <w:t>tabl</w:t>
@@ -464,30 +647,25 @@
         <w:t xml:space="preserve">Our dataset can be used to answer questions about NBA regular season record and player statistics from the 1979 to 2018 season. </w:t>
       </w:r>
       <w:r>
-        <w:t xml:space="preserve">Once the hard work of designing and loading the database is complete, </w:t>
-      </w:r>
-      <w:proofErr w:type="spellStart"/>
-      <w:r>
-        <w:t>sql</w:t>
-      </w:r>
-      <w:proofErr w:type="spellEnd"/>
-      <w:r>
-        <w:t xml:space="preserve"> queries can be used to probe the database for helpful insight. For example, determine each team’s most, least efficient opponent; determine the number of </w:t>
+        <w:t xml:space="preserve">Once the hard work of designing and loading the database is complete, sql queries can be used to probe the database for helpful insight. For example, determine each team’s most, least efficient opponent; determine the number of </w:t>
       </w:r>
       <w:r>
         <w:t>games</w:t>
       </w:r>
       <w:r>
-        <w:t xml:space="preserve"> a lower ranking team won and which categories did the lower ranking team outperform a higher-ranking team; who was the conference leading three-point shooter, shot blocker, and free throw shooter. The possibilities are endless. Sample queries were provided to the client in the ‘</w:t>
-      </w:r>
-      <w:proofErr w:type="spellStart"/>
-      <w:r>
-        <w:t>sql_queries</w:t>
-      </w:r>
-      <w:proofErr w:type="spellEnd"/>
-      <w:r>
-        <w:t>’ folder as a good starting point.</w:t>
-      </w:r>
+        <w:t xml:space="preserve"> a lower ranking team won and which categories did the lower ranking team outperform a higher-ranking team; who was the conference leading three-point shooter, shot blocker, and free throw shooter. The possibilities are endless. Sample queries were provided to the client in the ‘sql_queries’ </w:t>
+      </w:r>
+      <w:r>
+        <w:t xml:space="preserve">file </w:t>
+      </w:r>
+      <w:r>
+        <w:t>as a good starting point.</w:t>
+      </w:r>
+    </w:p>
+    <w:p>
+      <w:pPr>
+        <w:spacing w:line="240" w:lineRule="auto"/>
+      </w:pPr>
     </w:p>
     <w:p>
       <w:pPr>
@@ -507,6 +685,119 @@
 <file path=word/numbering.xml><?xml version="1.0" encoding="utf-8"?>
 <w:numbering xmlns:wpc="http://schemas.microsoft.com/office/word/2010/wordprocessingCanvas" xmlns:cx="http://schemas.microsoft.com/office/drawing/2014/chartex" xmlns:cx1="http://schemas.microsoft.com/office/drawing/2015/9/8/chartex" xmlns:cx2="http://schemas.microsoft.com/office/drawing/2015/10/21/chartex" xmlns:cx3="http://schemas.microsoft.com/office/drawing/2016/5/9/chartex" xmlns:cx4="http://schemas.microsoft.com/office/drawing/2016/5/10/chartex" xmlns:cx5="http://schemas.microsoft.com/office/drawing/2016/5/11/chartex" xmlns:cx6="http://schemas.microsoft.com/office/drawing/2016/5/12/chartex" xmlns:cx7="http://schemas.microsoft.com/office/drawing/2016/5/13/chartex" xmlns:cx8="http://schemas.microsoft.com/office/drawing/2016/5/14/chartex" xmlns:mc="http://schemas.openxmlformats.org/markup-compatibility/2006" xmlns:aink="http://schemas.microsoft.com/office/drawing/2016/ink" xmlns:am3d="http://schemas.microsoft.com/office/drawing/2017/model3d" xmlns:o="urn:schemas-microsoft-com:office:office" xmlns:r="http://schemas.openxmlformats.org/officeDocument/2006/relationships" xmlns:m="http://schemas.openxmlformats.org/officeDocument/2006/math" xmlns:v="urn:schemas-microsoft-com:vml" xmlns:wp14="http://schemas.microsoft.com/office/word/2010/wordprocessingDrawing" xmlns:wp="http://schemas.openxmlformats.org/drawingml/2006/wordprocessingDrawing" xmlns:w10="urn:schemas-microsoft-com:office:word" xmlns:w="http://schemas.openxmlformats.org/wordprocessingml/2006/main" xmlns:w14="http://schemas.microsoft.com/office/word/2010/wordml" xmlns:w15="http://schemas.microsoft.com/office/word/2012/wordml" xmlns:w16cex="http://schemas.microsoft.com/office/word/2018/wordml/cex" xmlns:w16cid="http://schemas.microsoft.com/office/word/2016/wordml/cid" xmlns:w16="http://schemas.microsoft.com/office/word/2018/wordml" xmlns:w16se="http://schemas.microsoft.com/office/word/2015/wordml/symex" xmlns:wpg="http://schemas.microsoft.com/office/word/2010/wordprocessingGroup" xmlns:wpi="http://schemas.microsoft.com/office/word/2010/wordprocessingInk" xmlns:wne="http://schemas.microsoft.com/office/word/2006/wordml" xmlns:wps="http://schemas.microsoft.com/office/word/2010/wordprocessingShape" mc:Ignorable="w14 w15 w16se w16cid w16 w16cex wp14">
   <w:abstractNum w:abstractNumId="0" w15:restartNumberingAfterBreak="0">
+    <w:nsid w:val="18AB08FB"/>
+    <w:multiLevelType w:val="hybridMultilevel"/>
+    <w:tmpl w:val="65001200"/>
+    <w:lvl w:ilvl="0" w:tplc="04090001">
+      <w:start w:val="1"/>
+      <w:numFmt w:val="bullet"/>
+      <w:lvlText w:val=""/>
+      <w:lvlJc w:val="left"/>
+      <w:pPr>
+        <w:ind w:left="720" w:hanging="360"/>
+      </w:pPr>
+      <w:rPr>
+        <w:rFonts w:ascii="Symbol" w:hAnsi="Symbol" w:hint="default"/>
+      </w:rPr>
+    </w:lvl>
+    <w:lvl w:ilvl="1" w:tplc="04090003" w:tentative="1">
+      <w:start w:val="1"/>
+      <w:numFmt w:val="bullet"/>
+      <w:lvlText w:val="o"/>
+      <w:lvlJc w:val="left"/>
+      <w:pPr>
+        <w:ind w:left="1440" w:hanging="360"/>
+      </w:pPr>
+      <w:rPr>
+        <w:rFonts w:ascii="Courier New" w:hAnsi="Courier New" w:cs="Courier New" w:hint="default"/>
+      </w:rPr>
+    </w:lvl>
+    <w:lvl w:ilvl="2" w:tplc="04090005" w:tentative="1">
+      <w:start w:val="1"/>
+      <w:numFmt w:val="bullet"/>
+      <w:lvlText w:val=""/>
+      <w:lvlJc w:val="left"/>
+      <w:pPr>
+        <w:ind w:left="2160" w:hanging="360"/>
+      </w:pPr>
+      <w:rPr>
+        <w:rFonts w:ascii="Wingdings" w:hAnsi="Wingdings" w:hint="default"/>
+      </w:rPr>
+    </w:lvl>
+    <w:lvl w:ilvl="3" w:tplc="04090001" w:tentative="1">
+      <w:start w:val="1"/>
+      <w:numFmt w:val="bullet"/>
+      <w:lvlText w:val=""/>
+      <w:lvlJc w:val="left"/>
+      <w:pPr>
+        <w:ind w:left="2880" w:hanging="360"/>
+      </w:pPr>
+      <w:rPr>
+        <w:rFonts w:ascii="Symbol" w:hAnsi="Symbol" w:hint="default"/>
+      </w:rPr>
+    </w:lvl>
+    <w:lvl w:ilvl="4" w:tplc="04090003" w:tentative="1">
+      <w:start w:val="1"/>
+      <w:numFmt w:val="bullet"/>
+      <w:lvlText w:val="o"/>
+      <w:lvlJc w:val="left"/>
+      <w:pPr>
+        <w:ind w:left="3600" w:hanging="360"/>
+      </w:pPr>
+      <w:rPr>
+        <w:rFonts w:ascii="Courier New" w:hAnsi="Courier New" w:cs="Courier New" w:hint="default"/>
+      </w:rPr>
+    </w:lvl>
+    <w:lvl w:ilvl="5" w:tplc="04090005" w:tentative="1">
+      <w:start w:val="1"/>
+      <w:numFmt w:val="bullet"/>
+      <w:lvlText w:val=""/>
+      <w:lvlJc w:val="left"/>
+      <w:pPr>
+        <w:ind w:left="4320" w:hanging="360"/>
+      </w:pPr>
+      <w:rPr>
+        <w:rFonts w:ascii="Wingdings" w:hAnsi="Wingdings" w:hint="default"/>
+      </w:rPr>
+    </w:lvl>
+    <w:lvl w:ilvl="6" w:tplc="04090001" w:tentative="1">
+      <w:start w:val="1"/>
+      <w:numFmt w:val="bullet"/>
+      <w:lvlText w:val=""/>
+      <w:lvlJc w:val="left"/>
+      <w:pPr>
+        <w:ind w:left="5040" w:hanging="360"/>
+      </w:pPr>
+      <w:rPr>
+        <w:rFonts w:ascii="Symbol" w:hAnsi="Symbol" w:hint="default"/>
+      </w:rPr>
+    </w:lvl>
+    <w:lvl w:ilvl="7" w:tplc="04090003" w:tentative="1">
+      <w:start w:val="1"/>
+      <w:numFmt w:val="bullet"/>
+      <w:lvlText w:val="o"/>
+      <w:lvlJc w:val="left"/>
+      <w:pPr>
+        <w:ind w:left="5760" w:hanging="360"/>
+      </w:pPr>
+      <w:rPr>
+        <w:rFonts w:ascii="Courier New" w:hAnsi="Courier New" w:cs="Courier New" w:hint="default"/>
+      </w:rPr>
+    </w:lvl>
+    <w:lvl w:ilvl="8" w:tplc="04090005" w:tentative="1">
+      <w:start w:val="1"/>
+      <w:numFmt w:val="bullet"/>
+      <w:lvlText w:val=""/>
+      <w:lvlJc w:val="left"/>
+      <w:pPr>
+        <w:ind w:left="6480" w:hanging="360"/>
+      </w:pPr>
+      <w:rPr>
+        <w:rFonts w:ascii="Wingdings" w:hAnsi="Wingdings" w:hint="default"/>
+      </w:rPr>
+    </w:lvl>
+  </w:abstractNum>
+  <w:abstractNum w:abstractNumId="1" w15:restartNumberingAfterBreak="0">
     <w:nsid w:val="24062493"/>
     <w:multiLevelType w:val="hybridMultilevel"/>
     <w:tmpl w:val="BB60C620"/>
@@ -619,8 +910,359 @@
       </w:rPr>
     </w:lvl>
   </w:abstractNum>
+  <w:abstractNum w:abstractNumId="2" w15:restartNumberingAfterBreak="0">
+    <w:nsid w:val="351938EF"/>
+    <w:multiLevelType w:val="hybridMultilevel"/>
+    <w:tmpl w:val="B094CCC6"/>
+    <w:lvl w:ilvl="0" w:tplc="04090001">
+      <w:start w:val="1"/>
+      <w:numFmt w:val="bullet"/>
+      <w:lvlText w:val=""/>
+      <w:lvlJc w:val="left"/>
+      <w:pPr>
+        <w:ind w:left="720" w:hanging="360"/>
+      </w:pPr>
+      <w:rPr>
+        <w:rFonts w:ascii="Symbol" w:hAnsi="Symbol" w:hint="default"/>
+      </w:rPr>
+    </w:lvl>
+    <w:lvl w:ilvl="1" w:tplc="04090003" w:tentative="1">
+      <w:start w:val="1"/>
+      <w:numFmt w:val="bullet"/>
+      <w:lvlText w:val="o"/>
+      <w:lvlJc w:val="left"/>
+      <w:pPr>
+        <w:ind w:left="1440" w:hanging="360"/>
+      </w:pPr>
+      <w:rPr>
+        <w:rFonts w:ascii="Courier New" w:hAnsi="Courier New" w:cs="Courier New" w:hint="default"/>
+      </w:rPr>
+    </w:lvl>
+    <w:lvl w:ilvl="2" w:tplc="04090005" w:tentative="1">
+      <w:start w:val="1"/>
+      <w:numFmt w:val="bullet"/>
+      <w:lvlText w:val=""/>
+      <w:lvlJc w:val="left"/>
+      <w:pPr>
+        <w:ind w:left="2160" w:hanging="360"/>
+      </w:pPr>
+      <w:rPr>
+        <w:rFonts w:ascii="Wingdings" w:hAnsi="Wingdings" w:hint="default"/>
+      </w:rPr>
+    </w:lvl>
+    <w:lvl w:ilvl="3" w:tplc="04090001" w:tentative="1">
+      <w:start w:val="1"/>
+      <w:numFmt w:val="bullet"/>
+      <w:lvlText w:val=""/>
+      <w:lvlJc w:val="left"/>
+      <w:pPr>
+        <w:ind w:left="2880" w:hanging="360"/>
+      </w:pPr>
+      <w:rPr>
+        <w:rFonts w:ascii="Symbol" w:hAnsi="Symbol" w:hint="default"/>
+      </w:rPr>
+    </w:lvl>
+    <w:lvl w:ilvl="4" w:tplc="04090003" w:tentative="1">
+      <w:start w:val="1"/>
+      <w:numFmt w:val="bullet"/>
+      <w:lvlText w:val="o"/>
+      <w:lvlJc w:val="left"/>
+      <w:pPr>
+        <w:ind w:left="3600" w:hanging="360"/>
+      </w:pPr>
+      <w:rPr>
+        <w:rFonts w:ascii="Courier New" w:hAnsi="Courier New" w:cs="Courier New" w:hint="default"/>
+      </w:rPr>
+    </w:lvl>
+    <w:lvl w:ilvl="5" w:tplc="04090005" w:tentative="1">
+      <w:start w:val="1"/>
+      <w:numFmt w:val="bullet"/>
+      <w:lvlText w:val=""/>
+      <w:lvlJc w:val="left"/>
+      <w:pPr>
+        <w:ind w:left="4320" w:hanging="360"/>
+      </w:pPr>
+      <w:rPr>
+        <w:rFonts w:ascii="Wingdings" w:hAnsi="Wingdings" w:hint="default"/>
+      </w:rPr>
+    </w:lvl>
+    <w:lvl w:ilvl="6" w:tplc="04090001" w:tentative="1">
+      <w:start w:val="1"/>
+      <w:numFmt w:val="bullet"/>
+      <w:lvlText w:val=""/>
+      <w:lvlJc w:val="left"/>
+      <w:pPr>
+        <w:ind w:left="5040" w:hanging="360"/>
+      </w:pPr>
+      <w:rPr>
+        <w:rFonts w:ascii="Symbol" w:hAnsi="Symbol" w:hint="default"/>
+      </w:rPr>
+    </w:lvl>
+    <w:lvl w:ilvl="7" w:tplc="04090003" w:tentative="1">
+      <w:start w:val="1"/>
+      <w:numFmt w:val="bullet"/>
+      <w:lvlText w:val="o"/>
+      <w:lvlJc w:val="left"/>
+      <w:pPr>
+        <w:ind w:left="5760" w:hanging="360"/>
+      </w:pPr>
+      <w:rPr>
+        <w:rFonts w:ascii="Courier New" w:hAnsi="Courier New" w:cs="Courier New" w:hint="default"/>
+      </w:rPr>
+    </w:lvl>
+    <w:lvl w:ilvl="8" w:tplc="04090005" w:tentative="1">
+      <w:start w:val="1"/>
+      <w:numFmt w:val="bullet"/>
+      <w:lvlText w:val=""/>
+      <w:lvlJc w:val="left"/>
+      <w:pPr>
+        <w:ind w:left="6480" w:hanging="360"/>
+      </w:pPr>
+      <w:rPr>
+        <w:rFonts w:ascii="Wingdings" w:hAnsi="Wingdings" w:hint="default"/>
+      </w:rPr>
+    </w:lvl>
+  </w:abstractNum>
+  <w:abstractNum w:abstractNumId="3" w15:restartNumberingAfterBreak="0">
+    <w:nsid w:val="583959CA"/>
+    <w:multiLevelType w:val="hybridMultilevel"/>
+    <w:tmpl w:val="AE101F08"/>
+    <w:lvl w:ilvl="0" w:tplc="04090001">
+      <w:start w:val="1"/>
+      <w:numFmt w:val="bullet"/>
+      <w:lvlText w:val=""/>
+      <w:lvlJc w:val="left"/>
+      <w:pPr>
+        <w:ind w:left="720" w:hanging="360"/>
+      </w:pPr>
+      <w:rPr>
+        <w:rFonts w:ascii="Symbol" w:hAnsi="Symbol" w:hint="default"/>
+      </w:rPr>
+    </w:lvl>
+    <w:lvl w:ilvl="1" w:tplc="04090003" w:tentative="1">
+      <w:start w:val="1"/>
+      <w:numFmt w:val="bullet"/>
+      <w:lvlText w:val="o"/>
+      <w:lvlJc w:val="left"/>
+      <w:pPr>
+        <w:ind w:left="1440" w:hanging="360"/>
+      </w:pPr>
+      <w:rPr>
+        <w:rFonts w:ascii="Courier New" w:hAnsi="Courier New" w:cs="Courier New" w:hint="default"/>
+      </w:rPr>
+    </w:lvl>
+    <w:lvl w:ilvl="2" w:tplc="04090005" w:tentative="1">
+      <w:start w:val="1"/>
+      <w:numFmt w:val="bullet"/>
+      <w:lvlText w:val=""/>
+      <w:lvlJc w:val="left"/>
+      <w:pPr>
+        <w:ind w:left="2160" w:hanging="360"/>
+      </w:pPr>
+      <w:rPr>
+        <w:rFonts w:ascii="Wingdings" w:hAnsi="Wingdings" w:hint="default"/>
+      </w:rPr>
+    </w:lvl>
+    <w:lvl w:ilvl="3" w:tplc="04090001" w:tentative="1">
+      <w:start w:val="1"/>
+      <w:numFmt w:val="bullet"/>
+      <w:lvlText w:val=""/>
+      <w:lvlJc w:val="left"/>
+      <w:pPr>
+        <w:ind w:left="2880" w:hanging="360"/>
+      </w:pPr>
+      <w:rPr>
+        <w:rFonts w:ascii="Symbol" w:hAnsi="Symbol" w:hint="default"/>
+      </w:rPr>
+    </w:lvl>
+    <w:lvl w:ilvl="4" w:tplc="04090003" w:tentative="1">
+      <w:start w:val="1"/>
+      <w:numFmt w:val="bullet"/>
+      <w:lvlText w:val="o"/>
+      <w:lvlJc w:val="left"/>
+      <w:pPr>
+        <w:ind w:left="3600" w:hanging="360"/>
+      </w:pPr>
+      <w:rPr>
+        <w:rFonts w:ascii="Courier New" w:hAnsi="Courier New" w:cs="Courier New" w:hint="default"/>
+      </w:rPr>
+    </w:lvl>
+    <w:lvl w:ilvl="5" w:tplc="04090005" w:tentative="1">
+      <w:start w:val="1"/>
+      <w:numFmt w:val="bullet"/>
+      <w:lvlText w:val=""/>
+      <w:lvlJc w:val="left"/>
+      <w:pPr>
+        <w:ind w:left="4320" w:hanging="360"/>
+      </w:pPr>
+      <w:rPr>
+        <w:rFonts w:ascii="Wingdings" w:hAnsi="Wingdings" w:hint="default"/>
+      </w:rPr>
+    </w:lvl>
+    <w:lvl w:ilvl="6" w:tplc="04090001" w:tentative="1">
+      <w:start w:val="1"/>
+      <w:numFmt w:val="bullet"/>
+      <w:lvlText w:val=""/>
+      <w:lvlJc w:val="left"/>
+      <w:pPr>
+        <w:ind w:left="5040" w:hanging="360"/>
+      </w:pPr>
+      <w:rPr>
+        <w:rFonts w:ascii="Symbol" w:hAnsi="Symbol" w:hint="default"/>
+      </w:rPr>
+    </w:lvl>
+    <w:lvl w:ilvl="7" w:tplc="04090003" w:tentative="1">
+      <w:start w:val="1"/>
+      <w:numFmt w:val="bullet"/>
+      <w:lvlText w:val="o"/>
+      <w:lvlJc w:val="left"/>
+      <w:pPr>
+        <w:ind w:left="5760" w:hanging="360"/>
+      </w:pPr>
+      <w:rPr>
+        <w:rFonts w:ascii="Courier New" w:hAnsi="Courier New" w:cs="Courier New" w:hint="default"/>
+      </w:rPr>
+    </w:lvl>
+    <w:lvl w:ilvl="8" w:tplc="04090005" w:tentative="1">
+      <w:start w:val="1"/>
+      <w:numFmt w:val="bullet"/>
+      <w:lvlText w:val=""/>
+      <w:lvlJc w:val="left"/>
+      <w:pPr>
+        <w:ind w:left="6480" w:hanging="360"/>
+      </w:pPr>
+      <w:rPr>
+        <w:rFonts w:ascii="Wingdings" w:hAnsi="Wingdings" w:hint="default"/>
+      </w:rPr>
+    </w:lvl>
+  </w:abstractNum>
+  <w:abstractNum w:abstractNumId="4" w15:restartNumberingAfterBreak="0">
+    <w:nsid w:val="6EAC19C4"/>
+    <w:multiLevelType w:val="hybridMultilevel"/>
+    <w:tmpl w:val="39A01EF4"/>
+    <w:lvl w:ilvl="0" w:tplc="04090001">
+      <w:start w:val="1"/>
+      <w:numFmt w:val="bullet"/>
+      <w:lvlText w:val=""/>
+      <w:lvlJc w:val="left"/>
+      <w:pPr>
+        <w:ind w:left="720" w:hanging="360"/>
+      </w:pPr>
+      <w:rPr>
+        <w:rFonts w:ascii="Symbol" w:hAnsi="Symbol" w:hint="default"/>
+      </w:rPr>
+    </w:lvl>
+    <w:lvl w:ilvl="1" w:tplc="04090003" w:tentative="1">
+      <w:start w:val="1"/>
+      <w:numFmt w:val="bullet"/>
+      <w:lvlText w:val="o"/>
+      <w:lvlJc w:val="left"/>
+      <w:pPr>
+        <w:ind w:left="1440" w:hanging="360"/>
+      </w:pPr>
+      <w:rPr>
+        <w:rFonts w:ascii="Courier New" w:hAnsi="Courier New" w:cs="Courier New" w:hint="default"/>
+      </w:rPr>
+    </w:lvl>
+    <w:lvl w:ilvl="2" w:tplc="04090005" w:tentative="1">
+      <w:start w:val="1"/>
+      <w:numFmt w:val="bullet"/>
+      <w:lvlText w:val=""/>
+      <w:lvlJc w:val="left"/>
+      <w:pPr>
+        <w:ind w:left="2160" w:hanging="360"/>
+      </w:pPr>
+      <w:rPr>
+        <w:rFonts w:ascii="Wingdings" w:hAnsi="Wingdings" w:hint="default"/>
+      </w:rPr>
+    </w:lvl>
+    <w:lvl w:ilvl="3" w:tplc="04090001" w:tentative="1">
+      <w:start w:val="1"/>
+      <w:numFmt w:val="bullet"/>
+      <w:lvlText w:val=""/>
+      <w:lvlJc w:val="left"/>
+      <w:pPr>
+        <w:ind w:left="2880" w:hanging="360"/>
+      </w:pPr>
+      <w:rPr>
+        <w:rFonts w:ascii="Symbol" w:hAnsi="Symbol" w:hint="default"/>
+      </w:rPr>
+    </w:lvl>
+    <w:lvl w:ilvl="4" w:tplc="04090003" w:tentative="1">
+      <w:start w:val="1"/>
+      <w:numFmt w:val="bullet"/>
+      <w:lvlText w:val="o"/>
+      <w:lvlJc w:val="left"/>
+      <w:pPr>
+        <w:ind w:left="3600" w:hanging="360"/>
+      </w:pPr>
+      <w:rPr>
+        <w:rFonts w:ascii="Courier New" w:hAnsi="Courier New" w:cs="Courier New" w:hint="default"/>
+      </w:rPr>
+    </w:lvl>
+    <w:lvl w:ilvl="5" w:tplc="04090005" w:tentative="1">
+      <w:start w:val="1"/>
+      <w:numFmt w:val="bullet"/>
+      <w:lvlText w:val=""/>
+      <w:lvlJc w:val="left"/>
+      <w:pPr>
+        <w:ind w:left="4320" w:hanging="360"/>
+      </w:pPr>
+      <w:rPr>
+        <w:rFonts w:ascii="Wingdings" w:hAnsi="Wingdings" w:hint="default"/>
+      </w:rPr>
+    </w:lvl>
+    <w:lvl w:ilvl="6" w:tplc="04090001" w:tentative="1">
+      <w:start w:val="1"/>
+      <w:numFmt w:val="bullet"/>
+      <w:lvlText w:val=""/>
+      <w:lvlJc w:val="left"/>
+      <w:pPr>
+        <w:ind w:left="5040" w:hanging="360"/>
+      </w:pPr>
+      <w:rPr>
+        <w:rFonts w:ascii="Symbol" w:hAnsi="Symbol" w:hint="default"/>
+      </w:rPr>
+    </w:lvl>
+    <w:lvl w:ilvl="7" w:tplc="04090003" w:tentative="1">
+      <w:start w:val="1"/>
+      <w:numFmt w:val="bullet"/>
+      <w:lvlText w:val="o"/>
+      <w:lvlJc w:val="left"/>
+      <w:pPr>
+        <w:ind w:left="5760" w:hanging="360"/>
+      </w:pPr>
+      <w:rPr>
+        <w:rFonts w:ascii="Courier New" w:hAnsi="Courier New" w:cs="Courier New" w:hint="default"/>
+      </w:rPr>
+    </w:lvl>
+    <w:lvl w:ilvl="8" w:tplc="04090005" w:tentative="1">
+      <w:start w:val="1"/>
+      <w:numFmt w:val="bullet"/>
+      <w:lvlText w:val=""/>
+      <w:lvlJc w:val="left"/>
+      <w:pPr>
+        <w:ind w:left="6480" w:hanging="360"/>
+      </w:pPr>
+      <w:rPr>
+        <w:rFonts w:ascii="Wingdings" w:hAnsi="Wingdings" w:hint="default"/>
+      </w:rPr>
+    </w:lvl>
+  </w:abstractNum>
   <w:num w:numId="1">
+    <w:abstractNumId w:val="1"/>
+  </w:num>
+  <w:num w:numId="2">
     <w:abstractNumId w:val="0"/>
+  </w:num>
+  <w:num w:numId="3">
+    <w:abstractNumId w:val="3"/>
+  </w:num>
+  <w:num w:numId="4">
+    <w:abstractNumId w:val="4"/>
+  </w:num>
+  <w:num w:numId="5">
+    <w:abstractNumId w:val="2"/>
   </w:num>
 </w:numbering>
 </file>
@@ -1062,6 +1704,29 @@
       <w:contextualSpacing/>
     </w:pPr>
   </w:style>
+  <w:style w:type="character" w:styleId="Hyperlink">
+    <w:name w:val="Hyperlink"/>
+    <w:basedOn w:val="DefaultParagraphFont"/>
+    <w:uiPriority w:val="99"/>
+    <w:unhideWhenUsed/>
+    <w:rsid w:val="00CE7581"/>
+    <w:rPr>
+      <w:color w:val="0563C1" w:themeColor="hyperlink"/>
+      <w:u w:val="single"/>
+    </w:rPr>
+  </w:style>
+  <w:style w:type="character" w:styleId="UnresolvedMention">
+    <w:name w:val="Unresolved Mention"/>
+    <w:basedOn w:val="DefaultParagraphFont"/>
+    <w:uiPriority w:val="99"/>
+    <w:semiHidden/>
+    <w:unhideWhenUsed/>
+    <w:rsid w:val="00CE7581"/>
+    <w:rPr>
+      <w:color w:val="605E5C"/>
+      <w:shd w:val="clear" w:color="auto" w:fill="E1DFDD"/>
+    </w:rPr>
+  </w:style>
 </w:styles>
 </file>
 

</xml_diff>